<commit_message>
Update documentation for Aufgabe 1
</commit_message>
<xml_diff>
--- a/Dokumentation/Aufgabe1.docx
+++ b/Dokumentation/Aufgabe1.docx
@@ -39,7 +39,15 @@
         <w:ind w:hanging="359"/>
       </w:pPr>
       <w:r>
-        <w:t>Bekommen wir die Bauteile On-Demand und benötigen keinerleih Lagerhaltung?</w:t>
+        <w:t xml:space="preserve">Bekommen wir die Bauteile On-Demand und benötigen </w:t>
+      </w:r>
+      <w:proofErr w:type="spellStart"/>
+      <w:r>
+        <w:t>keinerleih</w:t>
+      </w:r>
+      <w:proofErr w:type="spellEnd"/>
+      <w:r>
+        <w:t xml:space="preserve"> Lagerhaltung?</w:t>
       </w:r>
     </w:p>
     <w:p>
@@ -86,7 +94,15 @@
         <w:ind w:hanging="359"/>
       </w:pPr>
       <w:r>
-        <w:t>Kann/Soll es ein Auftrag ein Ablaufdatum haben?</w:t>
+        <w:t xml:space="preserve">Kann/Soll es </w:t>
+      </w:r>
+      <w:bookmarkStart w:id="1" w:name="_GoBack"/>
+      <w:r>
+        <w:t xml:space="preserve">ein </w:t>
+      </w:r>
+      <w:bookmarkEnd w:id="1"/>
+      <w:r>
+        <w:t>Auftrag ein Ablaufdatum haben?</w:t>
       </w:r>
     </w:p>
     <w:p>
@@ -109,8 +125,13 @@
         </w:numPr>
         <w:ind w:hanging="359"/>
       </w:pPr>
-      <w:r>
-        <w:t>StücklistenPositionen brauchen keine Namen?</w:t>
+      <w:proofErr w:type="spellStart"/>
+      <w:r>
+        <w:t>StücklistenPositionen</w:t>
+      </w:r>
+      <w:proofErr w:type="spellEnd"/>
+      <w:r>
+        <w:t xml:space="preserve"> brauchen keine Namen?</w:t>
       </w:r>
     </w:p>
     <w:p>
@@ -124,8 +145,6 @@
       <w:r>
         <w:t>Wie handhaben wir Eingangsrechnungen?</w:t>
       </w:r>
-      <w:bookmarkStart w:id="1" w:name="_GoBack"/>
-      <w:bookmarkEnd w:id="1"/>
     </w:p>
     <w:p>
       <w:pPr>
@@ -135,7 +154,21 @@
         <w:rPr>
           <w:b/>
         </w:rPr>
-        <w:t>zu SysOp:</w:t>
+        <w:t xml:space="preserve">zu </w:t>
+      </w:r>
+      <w:proofErr w:type="spellStart"/>
+      <w:r>
+        <w:rPr>
+          <w:b/>
+        </w:rPr>
+        <w:t>SysOp</w:t>
+      </w:r>
+      <w:proofErr w:type="spellEnd"/>
+      <w:r>
+        <w:rPr>
+          <w:b/>
+        </w:rPr>
+        <w:t>:</w:t>
       </w:r>
     </w:p>
     <w:p>
@@ -147,7 +180,23 @@
         <w:ind w:hanging="359"/>
       </w:pPr>
       <w:r>
-        <w:t>Wird GültigAb/Bis (Angebot) automatisch generiert/berrechnet?</w:t>
+        <w:t xml:space="preserve">Wird </w:t>
+      </w:r>
+      <w:proofErr w:type="spellStart"/>
+      <w:r>
+        <w:t>GültigAb</w:t>
+      </w:r>
+      <w:proofErr w:type="spellEnd"/>
+      <w:r>
+        <w:t>/Bis (Angebot) automatisch generiert/</w:t>
+      </w:r>
+      <w:proofErr w:type="spellStart"/>
+      <w:r>
+        <w:t>berrechnet</w:t>
+      </w:r>
+      <w:proofErr w:type="spellEnd"/>
+      <w:r>
+        <w:t>?</w:t>
       </w:r>
     </w:p>
     <w:p>
@@ -220,33 +269,41 @@
       <w:pPr>
         <w:contextualSpacing w:val="0"/>
       </w:pPr>
+      <w:proofErr w:type="spellStart"/>
       <w:r>
         <w:t>KundenNr</w:t>
       </w:r>
-    </w:p>
-    <w:p>
-      <w:pPr>
-        <w:contextualSpacing w:val="0"/>
-      </w:pPr>
+      <w:proofErr w:type="spellEnd"/>
+    </w:p>
+    <w:p>
+      <w:pPr>
+        <w:contextualSpacing w:val="0"/>
+      </w:pPr>
+      <w:proofErr w:type="spellStart"/>
       <w:r>
         <w:t>BauteilNr</w:t>
       </w:r>
-    </w:p>
-    <w:p>
-      <w:pPr>
-        <w:contextualSpacing w:val="0"/>
-      </w:pPr>
+      <w:proofErr w:type="spellEnd"/>
+    </w:p>
+    <w:p>
+      <w:pPr>
+        <w:contextualSpacing w:val="0"/>
+      </w:pPr>
+      <w:proofErr w:type="spellStart"/>
       <w:r>
         <w:t>GültigAb</w:t>
       </w:r>
-    </w:p>
-    <w:p>
-      <w:pPr>
-        <w:contextualSpacing w:val="0"/>
-      </w:pPr>
+      <w:proofErr w:type="spellEnd"/>
+    </w:p>
+    <w:p>
+      <w:pPr>
+        <w:contextualSpacing w:val="0"/>
+      </w:pPr>
+      <w:proofErr w:type="spellStart"/>
       <w:r>
         <w:t>GültigBis</w:t>
       </w:r>
+      <w:proofErr w:type="spellEnd"/>
     </w:p>
     <w:p>
       <w:pPr>
@@ -260,9 +317,11 @@
       <w:pPr>
         <w:contextualSpacing w:val="0"/>
       </w:pPr>
+      <w:proofErr w:type="spellStart"/>
       <w:r>
         <w:t>AngebotsNr</w:t>
       </w:r>
+      <w:proofErr w:type="spellEnd"/>
     </w:p>
     <w:p>
       <w:pPr>
@@ -312,9 +371,11 @@
       <w:pPr>
         <w:contextualSpacing w:val="0"/>
       </w:pPr>
+      <w:proofErr w:type="spellStart"/>
       <w:r>
         <w:t>AngebotsNr</w:t>
       </w:r>
+      <w:proofErr w:type="spellEnd"/>
     </w:p>
     <w:p>
       <w:pPr>
@@ -328,19 +389,26 @@
       <w:pPr>
         <w:contextualSpacing w:val="0"/>
       </w:pPr>
+      <w:proofErr w:type="spellStart"/>
       <w:r>
         <w:t>AuftragsNr</w:t>
       </w:r>
-    </w:p>
-    <w:p>
-      <w:pPr>
-        <w:contextualSpacing w:val="0"/>
-      </w:pPr>
-    </w:p>
-    <w:p>
-      <w:pPr>
-        <w:contextualSpacing w:val="0"/>
-      </w:pPr>
+      <w:proofErr w:type="spellEnd"/>
+    </w:p>
+    <w:p>
+      <w:pPr>
+        <w:contextualSpacing w:val="0"/>
+      </w:pPr>
+    </w:p>
+    <w:p>
+      <w:pPr>
+        <w:widowControl/>
+        <w:spacing w:after="200"/>
+        <w:contextualSpacing w:val="0"/>
+      </w:pPr>
+      <w:r>
+        <w:br w:type="page"/>
+      </w:r>
     </w:p>
     <w:p>
       <w:pPr>
@@ -351,6 +419,7 @@
           <w:b/>
           <w:u w:val="single"/>
         </w:rPr>
+        <w:lastRenderedPageBreak/>
         <w:t>SysOp3:</w:t>
       </w:r>
       <w:r>
@@ -372,9 +441,11 @@
       <w:pPr>
         <w:contextualSpacing w:val="0"/>
       </w:pPr>
+      <w:proofErr w:type="spellStart"/>
       <w:r>
         <w:t>BauteilNr</w:t>
       </w:r>
+      <w:proofErr w:type="spellEnd"/>
     </w:p>
     <w:p>
       <w:pPr>
@@ -388,20 +459,11 @@
       <w:pPr>
         <w:contextualSpacing w:val="0"/>
       </w:pPr>
-      <w:r>
-        <w:lastRenderedPageBreak/>
+      <w:proofErr w:type="spellStart"/>
+      <w:r>
         <w:t>FertigungsplanNr</w:t>
       </w:r>
-    </w:p>
-    <w:p>
-      <w:pPr>
-        <w:contextualSpacing w:val="0"/>
-      </w:pPr>
-    </w:p>
-    <w:p>
-      <w:r>
-        <w:br w:type="page"/>
-      </w:r>
+      <w:proofErr w:type="spellEnd"/>
     </w:p>
     <w:p>
       <w:pPr>
@@ -509,9 +571,11 @@
       <w:pPr>
         <w:contextualSpacing w:val="0"/>
       </w:pPr>
+      <w:proofErr w:type="spellStart"/>
       <w:r>
         <w:t>void</w:t>
       </w:r>
+      <w:proofErr w:type="spellEnd"/>
     </w:p>
     <w:p>
       <w:pPr>
@@ -533,8 +597,16 @@
         <w:rPr>
           <w:u w:val="single"/>
         </w:rPr>
-        <w:t xml:space="preserve"> Auslieferrung</w:t>
-      </w:r>
+        <w:t xml:space="preserve"> </w:t>
+      </w:r>
+      <w:proofErr w:type="spellStart"/>
+      <w:r>
+        <w:rPr>
+          <w:u w:val="single"/>
+        </w:rPr>
+        <w:t>Auslieferrung</w:t>
+      </w:r>
+      <w:proofErr w:type="spellEnd"/>
     </w:p>
     <w:p>
       <w:pPr>
@@ -548,9 +620,11 @@
       <w:pPr>
         <w:contextualSpacing w:val="0"/>
       </w:pPr>
+      <w:proofErr w:type="spellStart"/>
       <w:r>
         <w:t>AuftragsNr</w:t>
       </w:r>
+      <w:proofErr w:type="spellEnd"/>
     </w:p>
     <w:p>
       <w:pPr>
@@ -606,9 +680,11 @@
       <w:pPr>
         <w:contextualSpacing w:val="0"/>
       </w:pPr>
+      <w:proofErr w:type="spellStart"/>
       <w:r>
         <w:t>RechnungsNr</w:t>
       </w:r>
+      <w:proofErr w:type="spellEnd"/>
     </w:p>
     <w:p>
       <w:pPr>
@@ -700,7 +776,23 @@
         <w:color w:val="B7B7B7"/>
         <w:sz w:val="18"/>
       </w:rPr>
-      <w:t>Daniel Kirchner - Florian Kletz - Micha Severin - Yavuz Arslan</w:t>
+      <w:t xml:space="preserve">Daniel Kirchner - Florian </w:t>
+    </w:r>
+    <w:proofErr w:type="spellStart"/>
+    <w:r>
+      <w:rPr>
+        <w:color w:val="B7B7B7"/>
+        <w:sz w:val="18"/>
+      </w:rPr>
+      <w:t>Kletz</w:t>
+    </w:r>
+    <w:proofErr w:type="spellEnd"/>
+    <w:r>
+      <w:rPr>
+        <w:color w:val="B7B7B7"/>
+        <w:sz w:val="18"/>
+      </w:rPr>
+      <w:t xml:space="preserve"> - Micha Severin - Yavuz Arslan</w:t>
     </w:r>
   </w:p>
 </w:ftr>

</xml_diff>